<commit_message>
Update chaper 4 UI
</commit_message>
<xml_diff>
--- a/progress-report/do-an-chuyen-nganh.docx
+++ b/progress-report/do-an-chuyen-nganh.docx
@@ -4130,6 +4130,7 @@
         <w:rPr>
           <w:rFonts w:hint="default" w:ascii="Times New Roman" w:hAnsi="Times New Roman" w:cs="Times New Roman" w:eastAsiaTheme="minorEastAsia"/>
           <w:bCs/>
+          <w:sz w:val="21"/>
           <w:szCs w:val="26"/>
           <w:lang w:val="en-US" w:eastAsia="zh-CN" w:bidi="ar-SA"/>
         </w:rPr>
@@ -8908,8 +8909,6 @@
           <w:docGrid w:linePitch="360" w:charSpace="0"/>
         </w:sectPr>
       </w:pPr>
-      <w:bookmarkStart w:id="223" w:name="_GoBack"/>
-      <w:bookmarkEnd w:id="223"/>
     </w:p>
     <w:p>
       <w:pPr>
@@ -8924,13 +8923,13 @@
           <w:lang w:val="en-US"/>
         </w:rPr>
       </w:pPr>
-      <w:bookmarkStart w:id="0" w:name="_Toc23946"/>
+      <w:bookmarkStart w:id="0" w:name="_Toc26542"/>
       <w:bookmarkStart w:id="1" w:name="_Toc15830"/>
-      <w:bookmarkStart w:id="2" w:name="_Toc26542"/>
+      <w:bookmarkStart w:id="2" w:name="_Toc28181"/>
       <w:bookmarkStart w:id="3" w:name="_Toc7813"/>
-      <w:bookmarkStart w:id="4" w:name="_Toc28181"/>
-      <w:bookmarkStart w:id="5" w:name="_Toc9060"/>
-      <w:bookmarkStart w:id="6" w:name="_Toc27932"/>
+      <w:bookmarkStart w:id="4" w:name="_Toc27932"/>
+      <w:bookmarkStart w:id="5" w:name="_Toc23946"/>
+      <w:bookmarkStart w:id="6" w:name="_Toc9060"/>
       <w:r>
         <w:rPr>
           <w:rFonts w:hint="default" w:ascii="Times New Roman" w:hAnsi="Times New Roman" w:cs="Times New Roman"/>
@@ -8961,11 +8960,11 @@
       </w:pPr>
       <w:bookmarkStart w:id="7" w:name="_Toc25999"/>
       <w:bookmarkStart w:id="8" w:name="_Toc2495"/>
-      <w:bookmarkStart w:id="9" w:name="_Toc18405"/>
-      <w:bookmarkStart w:id="10" w:name="_Toc26273"/>
+      <w:bookmarkStart w:id="9" w:name="_Toc26273"/>
+      <w:bookmarkStart w:id="10" w:name="_Toc21976"/>
       <w:bookmarkStart w:id="11" w:name="_Toc15813"/>
-      <w:bookmarkStart w:id="12" w:name="_Toc30627"/>
-      <w:bookmarkStart w:id="13" w:name="_Toc21976"/>
+      <w:bookmarkStart w:id="12" w:name="_Toc18405"/>
+      <w:bookmarkStart w:id="13" w:name="_Toc30627"/>
       <w:r>
         <w:rPr>
           <w:rFonts w:hint="default" w:ascii="Times New Roman" w:hAnsi="Times New Roman" w:cs="Times New Roman"/>
@@ -9029,13 +9028,13 @@
           <w:szCs w:val="28"/>
         </w:rPr>
       </w:pPr>
-      <w:bookmarkStart w:id="14" w:name="_Toc21701"/>
-      <w:bookmarkStart w:id="15" w:name="_Toc23439"/>
-      <w:bookmarkStart w:id="16" w:name="_Toc18765"/>
-      <w:bookmarkStart w:id="17" w:name="_Toc8061"/>
-      <w:bookmarkStart w:id="18" w:name="_Toc10722"/>
-      <w:bookmarkStart w:id="19" w:name="_Toc28565"/>
-      <w:bookmarkStart w:id="20" w:name="_Toc28091"/>
+      <w:bookmarkStart w:id="14" w:name="_Toc10722"/>
+      <w:bookmarkStart w:id="15" w:name="_Toc28565"/>
+      <w:bookmarkStart w:id="16" w:name="_Toc28091"/>
+      <w:bookmarkStart w:id="17" w:name="_Toc21701"/>
+      <w:bookmarkStart w:id="18" w:name="_Toc23439"/>
+      <w:bookmarkStart w:id="19" w:name="_Toc8061"/>
+      <w:bookmarkStart w:id="20" w:name="_Toc18765"/>
       <w:r>
         <w:rPr>
           <w:rFonts w:hint="default" w:ascii="Times New Roman" w:hAnsi="Times New Roman" w:cs="Times New Roman"/>
@@ -9102,10 +9101,10 @@
       <w:bookmarkStart w:id="21" w:name="_Toc11275"/>
       <w:bookmarkStart w:id="22" w:name="_Toc11556"/>
       <w:bookmarkStart w:id="23" w:name="_Toc2428"/>
-      <w:bookmarkStart w:id="24" w:name="_Toc2465"/>
-      <w:bookmarkStart w:id="25" w:name="_Toc8481"/>
-      <w:bookmarkStart w:id="26" w:name="_Toc26500"/>
-      <w:bookmarkStart w:id="27" w:name="_Toc31480"/>
+      <w:bookmarkStart w:id="24" w:name="_Toc26500"/>
+      <w:bookmarkStart w:id="25" w:name="_Toc31480"/>
+      <w:bookmarkStart w:id="26" w:name="_Toc2465"/>
+      <w:bookmarkStart w:id="27" w:name="_Toc8481"/>
       <w:r>
         <w:rPr>
           <w:rFonts w:hint="default" w:ascii="Times New Roman" w:hAnsi="Times New Roman" w:cs="Times New Roman"/>
@@ -9169,13 +9168,13 @@
           <w:szCs w:val="28"/>
         </w:rPr>
       </w:pPr>
-      <w:bookmarkStart w:id="28" w:name="_Toc7902"/>
-      <w:bookmarkStart w:id="29" w:name="_Toc32495"/>
-      <w:bookmarkStart w:id="30" w:name="_Toc26970"/>
-      <w:bookmarkStart w:id="31" w:name="_Toc9564"/>
-      <w:bookmarkStart w:id="32" w:name="_Toc31022"/>
-      <w:bookmarkStart w:id="33" w:name="_Toc1697"/>
-      <w:bookmarkStart w:id="34" w:name="_Toc13060"/>
+      <w:bookmarkStart w:id="28" w:name="_Toc1697"/>
+      <w:bookmarkStart w:id="29" w:name="_Toc26970"/>
+      <w:bookmarkStart w:id="30" w:name="_Toc13060"/>
+      <w:bookmarkStart w:id="31" w:name="_Toc7902"/>
+      <w:bookmarkStart w:id="32" w:name="_Toc32495"/>
+      <w:bookmarkStart w:id="33" w:name="_Toc31022"/>
+      <w:bookmarkStart w:id="34" w:name="_Toc9564"/>
       <w:r>
         <w:rPr>
           <w:rFonts w:hint="default" w:ascii="Times New Roman" w:hAnsi="Times New Roman" w:cs="Times New Roman"/>
@@ -9268,12 +9267,12 @@
         </w:rPr>
       </w:pPr>
       <w:bookmarkStart w:id="35" w:name="_Toc7893"/>
-      <w:bookmarkStart w:id="36" w:name="_Toc21152"/>
-      <w:bookmarkStart w:id="37" w:name="_Toc46"/>
-      <w:bookmarkStart w:id="38" w:name="_Toc31710"/>
+      <w:bookmarkStart w:id="36" w:name="_Toc31710"/>
+      <w:bookmarkStart w:id="37" w:name="_Toc4170"/>
+      <w:bookmarkStart w:id="38" w:name="_Toc21152"/>
       <w:bookmarkStart w:id="39" w:name="_Toc13576"/>
       <w:bookmarkStart w:id="40" w:name="_Toc2405"/>
-      <w:bookmarkStart w:id="41" w:name="_Toc4170"/>
+      <w:bookmarkStart w:id="41" w:name="_Toc46"/>
       <w:r>
         <w:rPr>
           <w:rFonts w:hint="default" w:ascii="Times New Roman" w:hAnsi="Times New Roman" w:cs="Times New Roman"/>
@@ -9338,13 +9337,13 @@
           <w:szCs w:val="28"/>
         </w:rPr>
       </w:pPr>
-      <w:bookmarkStart w:id="42" w:name="_Toc21661"/>
+      <w:bookmarkStart w:id="42" w:name="_Toc14885"/>
       <w:bookmarkStart w:id="43" w:name="_Toc14974"/>
-      <w:bookmarkStart w:id="44" w:name="_Toc3798"/>
-      <w:bookmarkStart w:id="45" w:name="_Toc2268"/>
+      <w:bookmarkStart w:id="44" w:name="_Toc21661"/>
+      <w:bookmarkStart w:id="45" w:name="_Toc416"/>
       <w:bookmarkStart w:id="46" w:name="_Toc12305"/>
-      <w:bookmarkStart w:id="47" w:name="_Toc416"/>
-      <w:bookmarkStart w:id="48" w:name="_Toc14885"/>
+      <w:bookmarkStart w:id="47" w:name="_Toc3798"/>
+      <w:bookmarkStart w:id="48" w:name="_Toc2268"/>
       <w:r>
         <w:rPr>
           <w:rFonts w:hint="default" w:ascii="Times New Roman" w:hAnsi="Times New Roman" w:cs="Times New Roman"/>
@@ -9641,13 +9640,13 @@
           <w:lang w:val="en-US"/>
         </w:rPr>
       </w:pPr>
-      <w:bookmarkStart w:id="49" w:name="_Toc25441"/>
-      <w:bookmarkStart w:id="50" w:name="_Toc5330"/>
-      <w:bookmarkStart w:id="51" w:name="_Toc26987"/>
-      <w:bookmarkStart w:id="52" w:name="_Toc27445"/>
-      <w:bookmarkStart w:id="53" w:name="_Toc24489"/>
-      <w:bookmarkStart w:id="54" w:name="_Toc20039"/>
-      <w:bookmarkStart w:id="55" w:name="_Toc16831"/>
+      <w:bookmarkStart w:id="49" w:name="_Toc24489"/>
+      <w:bookmarkStart w:id="50" w:name="_Toc25441"/>
+      <w:bookmarkStart w:id="51" w:name="_Toc16831"/>
+      <w:bookmarkStart w:id="52" w:name="_Toc5330"/>
+      <w:bookmarkStart w:id="53" w:name="_Toc20039"/>
+      <w:bookmarkStart w:id="54" w:name="_Toc26987"/>
+      <w:bookmarkStart w:id="55" w:name="_Toc27445"/>
       <w:r>
         <w:rPr>
           <w:rFonts w:hint="default" w:ascii="Times New Roman" w:hAnsi="Times New Roman" w:cs="Times New Roman"/>
@@ -9675,12 +9674,12 @@
           <w:szCs w:val="28"/>
         </w:rPr>
       </w:pPr>
-      <w:bookmarkStart w:id="56" w:name="_Toc19458"/>
-      <w:bookmarkStart w:id="57" w:name="_Toc9272"/>
+      <w:bookmarkStart w:id="56" w:name="_Toc7022"/>
+      <w:bookmarkStart w:id="57" w:name="_Toc19458"/>
       <w:bookmarkStart w:id="58" w:name="_Toc26441"/>
-      <w:bookmarkStart w:id="59" w:name="_Toc13458"/>
-      <w:bookmarkStart w:id="60" w:name="_Toc7022"/>
-      <w:bookmarkStart w:id="61" w:name="_Toc31973"/>
+      <w:bookmarkStart w:id="59" w:name="_Toc9272"/>
+      <w:bookmarkStart w:id="60" w:name="_Toc31973"/>
+      <w:bookmarkStart w:id="61" w:name="_Toc13458"/>
       <w:r>
         <w:rPr>
           <w:rFonts w:hint="default" w:ascii="Times New Roman" w:hAnsi="Times New Roman" w:cs="Times New Roman"/>
@@ -9707,13 +9706,13 @@
           <w:szCs w:val="28"/>
         </w:rPr>
       </w:pPr>
-      <w:bookmarkStart w:id="62" w:name="_Toc14677"/>
+      <w:bookmarkStart w:id="62" w:name="_Toc23307"/>
       <w:bookmarkStart w:id="63" w:name="_Toc27504"/>
-      <w:bookmarkStart w:id="64" w:name="_Toc16982"/>
-      <w:bookmarkStart w:id="65" w:name="_Toc30258"/>
-      <w:bookmarkStart w:id="66" w:name="_Toc689"/>
-      <w:bookmarkStart w:id="67" w:name="_Toc23307"/>
-      <w:bookmarkStart w:id="68" w:name="_Toc29001"/>
+      <w:bookmarkStart w:id="64" w:name="_Toc14677"/>
+      <w:bookmarkStart w:id="65" w:name="_Toc689"/>
+      <w:bookmarkStart w:id="66" w:name="_Toc16982"/>
+      <w:bookmarkStart w:id="67" w:name="_Toc29001"/>
+      <w:bookmarkStart w:id="68" w:name="_Toc30258"/>
       <w:r>
         <w:rPr>
           <w:rFonts w:hint="default" w:ascii="Times New Roman" w:hAnsi="Times New Roman" w:cs="Times New Roman"/>
@@ -9812,13 +9811,13 @@
           <w:szCs w:val="28"/>
         </w:rPr>
       </w:pPr>
-      <w:bookmarkStart w:id="69" w:name="_Toc2200"/>
+      <w:bookmarkStart w:id="69" w:name="_Toc4750"/>
       <w:bookmarkStart w:id="70" w:name="_Toc5444"/>
-      <w:bookmarkStart w:id="71" w:name="_Toc4750"/>
-      <w:bookmarkStart w:id="72" w:name="_Toc26510"/>
-      <w:bookmarkStart w:id="73" w:name="_Toc8210"/>
-      <w:bookmarkStart w:id="74" w:name="_Toc19929"/>
-      <w:bookmarkStart w:id="75" w:name="_Toc3977"/>
+      <w:bookmarkStart w:id="71" w:name="_Toc19929"/>
+      <w:bookmarkStart w:id="72" w:name="_Toc2200"/>
+      <w:bookmarkStart w:id="73" w:name="_Toc3977"/>
+      <w:bookmarkStart w:id="74" w:name="_Toc26510"/>
+      <w:bookmarkStart w:id="75" w:name="_Toc8210"/>
       <w:r>
         <w:rPr>
           <w:rFonts w:hint="default" w:ascii="Times New Roman" w:hAnsi="Times New Roman" w:cs="Times New Roman"/>
@@ -10184,11 +10183,11 @@
         </w:rPr>
       </w:pPr>
       <w:bookmarkStart w:id="76" w:name="_Toc30667"/>
-      <w:bookmarkStart w:id="77" w:name="_Toc10051"/>
-      <w:bookmarkStart w:id="78" w:name="_Toc2321"/>
-      <w:bookmarkStart w:id="79" w:name="_Toc4588"/>
-      <w:bookmarkStart w:id="80" w:name="_Toc8073"/>
-      <w:bookmarkStart w:id="81" w:name="_Toc15282"/>
+      <w:bookmarkStart w:id="77" w:name="_Toc15282"/>
+      <w:bookmarkStart w:id="78" w:name="_Toc4588"/>
+      <w:bookmarkStart w:id="79" w:name="_Toc8073"/>
+      <w:bookmarkStart w:id="80" w:name="_Toc10051"/>
+      <w:bookmarkStart w:id="81" w:name="_Toc2321"/>
       <w:r>
         <w:rPr>
           <w:rFonts w:hint="default" w:ascii="Times New Roman" w:hAnsi="Times New Roman" w:cs="Times New Roman"/>
@@ -10790,12 +10789,12 @@
         </w:rPr>
         <w:tab/>
       </w:r>
-      <w:bookmarkStart w:id="82" w:name="_Toc17688"/>
-      <w:bookmarkStart w:id="83" w:name="_Toc18274"/>
-      <w:bookmarkStart w:id="84" w:name="_Toc3495"/>
-      <w:bookmarkStart w:id="85" w:name="_Toc18640"/>
+      <w:bookmarkStart w:id="82" w:name="_Toc30441"/>
+      <w:bookmarkStart w:id="83" w:name="_Toc18640"/>
+      <w:bookmarkStart w:id="84" w:name="_Toc18274"/>
+      <w:bookmarkStart w:id="85" w:name="_Toc3495"/>
       <w:bookmarkStart w:id="86" w:name="_Toc19087"/>
-      <w:bookmarkStart w:id="87" w:name="_Toc30441"/>
+      <w:bookmarkStart w:id="87" w:name="_Toc17688"/>
       <w:r>
         <w:rPr>
           <w:rFonts w:hint="default" w:ascii="Times New Roman" w:hAnsi="Times New Roman" w:cs="Times New Roman"/>
@@ -10937,13 +10936,13 @@
           <w:lang w:val="en-US"/>
         </w:rPr>
       </w:pPr>
-      <w:bookmarkStart w:id="88" w:name="_Toc10771"/>
+      <w:bookmarkStart w:id="88" w:name="_Toc28645"/>
       <w:bookmarkStart w:id="89" w:name="_Toc21590"/>
       <w:bookmarkStart w:id="90" w:name="_Toc2816"/>
-      <w:bookmarkStart w:id="91" w:name="_Toc20734"/>
-      <w:bookmarkStart w:id="92" w:name="_Toc28645"/>
-      <w:bookmarkStart w:id="93" w:name="_Toc28893"/>
-      <w:bookmarkStart w:id="94" w:name="_Toc18656"/>
+      <w:bookmarkStart w:id="91" w:name="_Toc28893"/>
+      <w:bookmarkStart w:id="92" w:name="_Toc18656"/>
+      <w:bookmarkStart w:id="93" w:name="_Toc10771"/>
+      <w:bookmarkStart w:id="94" w:name="_Toc20734"/>
       <w:r>
         <w:rPr>
           <w:rFonts w:hint="default" w:ascii="Times New Roman" w:hAnsi="Times New Roman" w:cs="Times New Roman"/>
@@ -10973,13 +10972,13 @@
           <w:lang w:val="en-US"/>
         </w:rPr>
       </w:pPr>
-      <w:bookmarkStart w:id="95" w:name="_Toc7531"/>
-      <w:bookmarkStart w:id="96" w:name="_Toc348"/>
+      <w:bookmarkStart w:id="95" w:name="_Toc16404"/>
+      <w:bookmarkStart w:id="96" w:name="_Toc7531"/>
       <w:bookmarkStart w:id="97" w:name="_Toc22550"/>
       <w:bookmarkStart w:id="98" w:name="_Toc13075"/>
-      <w:bookmarkStart w:id="99" w:name="_Toc32688"/>
-      <w:bookmarkStart w:id="100" w:name="_Toc31593"/>
-      <w:bookmarkStart w:id="101" w:name="_Toc16404"/>
+      <w:bookmarkStart w:id="99" w:name="_Toc31593"/>
+      <w:bookmarkStart w:id="100" w:name="_Toc348"/>
+      <w:bookmarkStart w:id="101" w:name="_Toc32688"/>
       <w:r>
         <w:rPr>
           <w:rFonts w:hint="default" w:ascii="Times New Roman" w:hAnsi="Times New Roman" w:cs="Times New Roman"/>
@@ -11287,6 +11286,7 @@
       <w:pPr>
         <w:pStyle w:val="2"/>
         <w:bidi w:val="0"/>
+        <w:spacing w:line="240" w:lineRule="auto"/>
         <w:outlineLvl w:val="0"/>
         <w:rPr>
           <w:rFonts w:hint="default" w:ascii="Times New Roman" w:hAnsi="Times New Roman" w:cs="Times New Roman"/>
@@ -11294,13 +11294,13 @@
           <w:szCs w:val="28"/>
         </w:rPr>
       </w:pPr>
-      <w:bookmarkStart w:id="102" w:name="_Toc7478"/>
-      <w:bookmarkStart w:id="103" w:name="_Toc7364"/>
-      <w:bookmarkStart w:id="104" w:name="_Toc28578"/>
-      <w:bookmarkStart w:id="105" w:name="_Toc15597"/>
+      <w:bookmarkStart w:id="102" w:name="_Toc15597"/>
+      <w:bookmarkStart w:id="103" w:name="_Toc22264"/>
+      <w:bookmarkStart w:id="104" w:name="_Toc27488"/>
+      <w:bookmarkStart w:id="105" w:name="_Toc7364"/>
       <w:bookmarkStart w:id="106" w:name="_Toc23394"/>
-      <w:bookmarkStart w:id="107" w:name="_Toc22264"/>
-      <w:bookmarkStart w:id="108" w:name="_Toc27488"/>
+      <w:bookmarkStart w:id="107" w:name="_Toc7478"/>
+      <w:bookmarkStart w:id="108" w:name="_Toc28578"/>
       <w:r>
         <w:rPr>
           <w:rFonts w:hint="default" w:ascii="Times New Roman" w:hAnsi="Times New Roman" w:cs="Times New Roman"/>
@@ -11333,6 +11333,7 @@
         <w:keepLines w:val="0"/>
         <w:widowControl/>
         <w:suppressLineNumbers w:val="0"/>
+        <w:spacing w:line="240" w:lineRule="auto"/>
         <w:rPr>
           <w:rStyle w:val="12"/>
           <w:rFonts w:hint="default" w:ascii="Times New Roman" w:hAnsi="Times New Roman" w:cs="Times New Roman"/>
@@ -11365,13 +11366,13 @@
         </w:rPr>
         <w:tab/>
       </w:r>
-      <w:bookmarkStart w:id="109" w:name="_Toc4638"/>
-      <w:bookmarkStart w:id="110" w:name="_Toc11296"/>
-      <w:bookmarkStart w:id="111" w:name="_Toc13108"/>
+      <w:bookmarkStart w:id="109" w:name="_Toc30202"/>
+      <w:bookmarkStart w:id="110" w:name="_Toc28213"/>
+      <w:bookmarkStart w:id="111" w:name="_Toc2249"/>
       <w:bookmarkStart w:id="112" w:name="_Toc12423"/>
-      <w:bookmarkStart w:id="113" w:name="_Toc30202"/>
-      <w:bookmarkStart w:id="114" w:name="_Toc2249"/>
-      <w:bookmarkStart w:id="115" w:name="_Toc28213"/>
+      <w:bookmarkStart w:id="113" w:name="_Toc4638"/>
+      <w:bookmarkStart w:id="114" w:name="_Toc11296"/>
+      <w:bookmarkStart w:id="115" w:name="_Toc13108"/>
       <w:r>
         <w:rPr>
           <w:rStyle w:val="17"/>
@@ -11393,6 +11394,7 @@
     </w:p>
     <w:p>
       <w:pPr>
+        <w:spacing w:line="240" w:lineRule="auto"/>
         <w:outlineLvl w:val="0"/>
         <w:rPr>
           <w:rStyle w:val="12"/>
@@ -11432,11 +11434,11 @@
         </w:rPr>
         <w:tab/>
       </w:r>
-      <w:bookmarkStart w:id="116" w:name="_Toc13287"/>
-      <w:bookmarkStart w:id="117" w:name="_Toc31284"/>
-      <w:bookmarkStart w:id="118" w:name="_Toc17824"/>
-      <w:bookmarkStart w:id="119" w:name="_Toc28105"/>
-      <w:bookmarkStart w:id="120" w:name="_Toc26378"/>
+      <w:bookmarkStart w:id="116" w:name="_Toc17824"/>
+      <w:bookmarkStart w:id="117" w:name="_Toc28105"/>
+      <w:bookmarkStart w:id="118" w:name="_Toc26378"/>
+      <w:bookmarkStart w:id="119" w:name="_Toc31284"/>
+      <w:bookmarkStart w:id="120" w:name="_Toc13287"/>
       <w:bookmarkStart w:id="121" w:name="_Toc28983"/>
       <w:r>
         <w:rPr>
@@ -11735,20 +11737,9 @@
                 <w:color w:val="auto"/>
                 <w:sz w:val="26"/>
                 <w:szCs w:val="26"/>
-              </w:rPr>
-              <w:t>Đăng nhập</w:t>
-            </w:r>
-            <w:r>
-              <w:rPr>
-                <w:rFonts w:hint="default" w:ascii="Times New Roman" w:hAnsi="Times New Roman" w:cs="Times New Roman"/>
-                <w:b w:val="0"/>
-                <w:bCs w:val="0"/>
-                <w:color w:val="auto"/>
-                <w:sz w:val="26"/>
-                <w:szCs w:val="26"/>
-                <w:lang w:val="en-US"/>
-              </w:rPr>
-              <w:t>/ đăng xuất</w:t>
+                <w:lang w:val="en-US"/>
+              </w:rPr>
+              <w:t>Xác thực người dùng</w:t>
             </w:r>
           </w:p>
         </w:tc>
@@ -12363,7 +12354,7 @@
                 <w:vertAlign w:val="baseline"/>
                 <w:lang w:val="en-US"/>
               </w:rPr>
-              <w:t>Trao quyền admin thành viên</w:t>
+              <w:t>Trao quyền trưởng nhóm</w:t>
             </w:r>
           </w:p>
         </w:tc>
@@ -12657,7 +12648,7 @@
                 <w:vertAlign w:val="baseline"/>
                 <w:lang w:val="en-US"/>
               </w:rPr>
-              <w:t>Rời khỏi nhóm</w:t>
+              <w:t>Rời nhóm</w:t>
             </w:r>
           </w:p>
         </w:tc>
@@ -12810,7 +12801,7 @@
                 <w:vertAlign w:val="baseline"/>
                 <w:lang w:val="en-US"/>
               </w:rPr>
-              <w:t xml:space="preserve">Gửi tin nhắn </w:t>
+              <w:t xml:space="preserve">Gửi tin nhắn  </w:t>
             </w:r>
           </w:p>
         </w:tc>
@@ -13116,7 +13107,7 @@
                 <w:vertAlign w:val="baseline"/>
                 <w:lang w:val="en-US"/>
               </w:rPr>
-              <w:t>Lưu lịch sử tin nhắn</w:t>
+              <w:t>Chọn màu chủ đề</w:t>
             </w:r>
           </w:p>
         </w:tc>
@@ -14209,13 +14200,13 @@
           <w:lang w:val="en-US"/>
         </w:rPr>
       </w:pPr>
-      <w:bookmarkStart w:id="122" w:name="_Toc6922"/>
-      <w:bookmarkStart w:id="123" w:name="_Toc20877"/>
-      <w:bookmarkStart w:id="124" w:name="_Toc28059"/>
-      <w:bookmarkStart w:id="125" w:name="_Toc17516"/>
-      <w:bookmarkStart w:id="126" w:name="_Toc7791"/>
-      <w:bookmarkStart w:id="127" w:name="_Toc11971"/>
-      <w:bookmarkStart w:id="128" w:name="_Toc14496"/>
+      <w:bookmarkStart w:id="122" w:name="_Toc20877"/>
+      <w:bookmarkStart w:id="123" w:name="_Toc17516"/>
+      <w:bookmarkStart w:id="124" w:name="_Toc6922"/>
+      <w:bookmarkStart w:id="125" w:name="_Toc14496"/>
+      <w:bookmarkStart w:id="126" w:name="_Toc11971"/>
+      <w:bookmarkStart w:id="127" w:name="_Toc7791"/>
+      <w:bookmarkStart w:id="128" w:name="_Toc28059"/>
       <w:r>
         <w:rPr>
           <w:rFonts w:hint="default" w:ascii="Times New Roman" w:hAnsi="Times New Roman" w:cs="Times New Roman"/>
@@ -14261,11 +14252,19 @@
         <w:tab/>
       </w:r>
       <w:r>
+        <w:rPr>
+          <w:rFonts w:hint="default" w:ascii="Times New Roman" w:hAnsi="Times New Roman" w:cs="Times New Roman"/>
+          <w:b/>
+          <w:bCs/>
+          <w:sz w:val="28"/>
+          <w:szCs w:val="28"/>
+          <w:lang w:val="en-US"/>
+        </w:rPr>
         <w:drawing>
           <wp:inline distT="0" distB="0" distL="114300" distR="114300">
-            <wp:extent cx="5755640" cy="3253740"/>
-            <wp:effectExtent l="0" t="0" r="5080" b="7620"/>
-            <wp:docPr id="6" name="Picture 4"/>
+            <wp:extent cx="5757545" cy="4596130"/>
+            <wp:effectExtent l="0" t="0" r="3175" b="6350"/>
+            <wp:docPr id="8" name="Picture 8" descr="so-do-kien-truc-he-thong"/>
             <wp:cNvGraphicFramePr>
               <a:graphicFrameLocks xmlns:a="http://schemas.openxmlformats.org/drawingml/2006/main" noChangeAspect="1"/>
             </wp:cNvGraphicFramePr>
@@ -14273,7 +14272,7 @@
               <a:graphicData uri="http://schemas.openxmlformats.org/drawingml/2006/picture">
                 <pic:pic xmlns:pic="http://schemas.openxmlformats.org/drawingml/2006/picture">
                   <pic:nvPicPr>
-                    <pic:cNvPr id="6" name="Picture 4"/>
+                    <pic:cNvPr id="8" name="Picture 8" descr="so-do-kien-truc-he-thong"/>
                     <pic:cNvPicPr>
                       <a:picLocks noChangeAspect="1"/>
                     </pic:cNvPicPr>
@@ -14287,15 +14286,11 @@
                   <pic:spPr>
                     <a:xfrm>
                       <a:off x="0" y="0"/>
-                      <a:ext cx="5755640" cy="3253740"/>
+                      <a:ext cx="5757545" cy="4596130"/>
                     </a:xfrm>
                     <a:prstGeom prst="rect">
                       <a:avLst/>
                     </a:prstGeom>
-                    <a:noFill/>
-                    <a:ln>
-                      <a:noFill/>
-                    </a:ln>
                   </pic:spPr>
                 </pic:pic>
               </a:graphicData>
@@ -14338,10 +14333,10 @@
           <w:lang w:val="en-US"/>
         </w:rPr>
       </w:pPr>
-      <w:bookmarkStart w:id="132" w:name="_Toc32129"/>
-      <w:bookmarkStart w:id="133" w:name="_Toc18826"/>
-      <w:bookmarkStart w:id="134" w:name="_Toc16542"/>
-      <w:bookmarkStart w:id="135" w:name="_Toc22597"/>
+      <w:bookmarkStart w:id="132" w:name="_Toc22597"/>
+      <w:bookmarkStart w:id="133" w:name="_Toc32129"/>
+      <w:bookmarkStart w:id="134" w:name="_Toc18826"/>
+      <w:bookmarkStart w:id="135" w:name="_Toc16542"/>
       <w:r>
         <w:rPr>
           <w:rFonts w:hint="default" w:ascii="Times New Roman" w:hAnsi="Times New Roman" w:cs="Times New Roman"/>
@@ -14636,11 +14631,11 @@
           <w:lang w:val="en-US"/>
         </w:rPr>
       </w:pPr>
-      <w:bookmarkStart w:id="136" w:name="_Toc28034"/>
+      <w:bookmarkStart w:id="136" w:name="_Toc30534"/>
       <w:bookmarkStart w:id="137" w:name="_Toc29535"/>
-      <w:bookmarkStart w:id="138" w:name="_Toc26679"/>
-      <w:bookmarkStart w:id="139" w:name="_Toc30534"/>
-      <w:bookmarkStart w:id="140" w:name="_Toc8742"/>
+      <w:bookmarkStart w:id="138" w:name="_Toc28034"/>
+      <w:bookmarkStart w:id="139" w:name="_Toc8742"/>
+      <w:bookmarkStart w:id="140" w:name="_Toc26679"/>
       <w:bookmarkStart w:id="141" w:name="_Toc32247"/>
       <w:bookmarkStart w:id="142" w:name="_Toc7296"/>
       <w:r>
@@ -15887,12 +15882,12 @@
           <w:lang w:val="en-US"/>
         </w:rPr>
       </w:pPr>
-      <w:bookmarkStart w:id="143" w:name="_Toc28740"/>
-      <w:bookmarkStart w:id="144" w:name="_Toc22707"/>
-      <w:bookmarkStart w:id="145" w:name="_Toc30700"/>
-      <w:bookmarkStart w:id="146" w:name="_Toc5936"/>
-      <w:bookmarkStart w:id="147" w:name="_Toc15764"/>
-      <w:bookmarkStart w:id="148" w:name="_Toc27331"/>
+      <w:bookmarkStart w:id="143" w:name="_Toc30700"/>
+      <w:bookmarkStart w:id="144" w:name="_Toc5936"/>
+      <w:bookmarkStart w:id="145" w:name="_Toc28740"/>
+      <w:bookmarkStart w:id="146" w:name="_Toc27331"/>
+      <w:bookmarkStart w:id="147" w:name="_Toc22707"/>
+      <w:bookmarkStart w:id="148" w:name="_Toc15764"/>
       <w:r>
         <w:rPr>
           <w:rFonts w:hint="default" w:ascii="Times New Roman" w:hAnsi="Times New Roman" w:cs="Times New Roman"/>
@@ -17145,12 +17140,12 @@
           <w:lang w:val="en-US"/>
         </w:rPr>
       </w:pPr>
-      <w:bookmarkStart w:id="149" w:name="_Toc22106"/>
+      <w:bookmarkStart w:id="149" w:name="_Toc31776"/>
       <w:bookmarkStart w:id="150" w:name="_Toc29506"/>
-      <w:bookmarkStart w:id="151" w:name="_Toc15503"/>
-      <w:bookmarkStart w:id="152" w:name="_Toc9750"/>
-      <w:bookmarkStart w:id="153" w:name="_Toc32435"/>
-      <w:bookmarkStart w:id="154" w:name="_Toc31776"/>
+      <w:bookmarkStart w:id="151" w:name="_Toc9750"/>
+      <w:bookmarkStart w:id="152" w:name="_Toc15503"/>
+      <w:bookmarkStart w:id="153" w:name="_Toc22106"/>
+      <w:bookmarkStart w:id="154" w:name="_Toc32435"/>
       <w:r>
         <w:rPr>
           <w:rFonts w:hint="default" w:ascii="Times New Roman" w:hAnsi="Times New Roman" w:cs="Times New Roman"/>
@@ -18232,9 +18227,9 @@
         </w:rPr>
       </w:pPr>
       <w:bookmarkStart w:id="157" w:name="_Toc31870"/>
-      <w:bookmarkStart w:id="158" w:name="_Toc2042"/>
+      <w:bookmarkStart w:id="158" w:name="_Toc11420"/>
       <w:bookmarkStart w:id="159" w:name="_Toc19051"/>
-      <w:bookmarkStart w:id="160" w:name="_Toc11420"/>
+      <w:bookmarkStart w:id="160" w:name="_Toc2042"/>
       <w:r>
         <w:rPr>
           <w:rFonts w:hint="default" w:ascii="Times New Roman" w:hAnsi="Times New Roman" w:cs="Times New Roman"/>
@@ -19776,10 +19771,10 @@
           <w:lang w:val="en-US"/>
         </w:rPr>
       </w:pPr>
-      <w:bookmarkStart w:id="162" w:name="_Toc4297"/>
-      <w:bookmarkStart w:id="163" w:name="_Toc4245"/>
+      <w:bookmarkStart w:id="162" w:name="_Toc15066"/>
+      <w:bookmarkStart w:id="163" w:name="_Toc4297"/>
       <w:bookmarkStart w:id="164" w:name="_Toc17128"/>
-      <w:bookmarkStart w:id="165" w:name="_Toc15066"/>
+      <w:bookmarkStart w:id="165" w:name="_Toc4245"/>
       <w:r>
         <w:rPr>
           <w:rFonts w:hint="default" w:cs="Times New Roman"/>
@@ -19826,9 +19821,9 @@
         <w:tab/>
       </w:r>
       <w:bookmarkStart w:id="166" w:name="_Toc31161"/>
-      <w:bookmarkStart w:id="167" w:name="_Toc22799"/>
-      <w:bookmarkStart w:id="168" w:name="_Toc20911"/>
-      <w:bookmarkStart w:id="169" w:name="_Toc26231"/>
+      <w:bookmarkStart w:id="167" w:name="_Toc20911"/>
+      <w:bookmarkStart w:id="168" w:name="_Toc26231"/>
+      <w:bookmarkStart w:id="169" w:name="_Toc22799"/>
       <w:bookmarkStart w:id="170" w:name="_Toc2234"/>
       <w:r>
         <w:rPr>
@@ -19954,11 +19949,11 @@
           <w:lang w:val="en-US"/>
         </w:rPr>
       </w:pPr>
-      <w:bookmarkStart w:id="171" w:name="_Toc9803"/>
+      <w:bookmarkStart w:id="171" w:name="_Toc30945"/>
       <w:bookmarkStart w:id="172" w:name="_Toc23637"/>
-      <w:bookmarkStart w:id="173" w:name="_Toc30945"/>
-      <w:bookmarkStart w:id="174" w:name="_Toc12307"/>
-      <w:bookmarkStart w:id="175" w:name="_Toc28223"/>
+      <w:bookmarkStart w:id="173" w:name="_Toc12307"/>
+      <w:bookmarkStart w:id="174" w:name="_Toc28223"/>
+      <w:bookmarkStart w:id="175" w:name="_Toc9803"/>
       <w:r>
         <w:rPr>
           <w:rStyle w:val="17"/>
@@ -20060,11 +20055,11 @@
           <w:lang w:val="en-US"/>
         </w:rPr>
       </w:pPr>
-      <w:bookmarkStart w:id="176" w:name="_Toc28817"/>
-      <w:bookmarkStart w:id="177" w:name="_Toc22655"/>
-      <w:bookmarkStart w:id="178" w:name="_Toc9180"/>
-      <w:bookmarkStart w:id="179" w:name="_Toc19018"/>
-      <w:bookmarkStart w:id="180" w:name="_Toc25973"/>
+      <w:bookmarkStart w:id="176" w:name="_Toc22655"/>
+      <w:bookmarkStart w:id="177" w:name="_Toc25973"/>
+      <w:bookmarkStart w:id="178" w:name="_Toc28817"/>
+      <w:bookmarkStart w:id="179" w:name="_Toc9180"/>
+      <w:bookmarkStart w:id="180" w:name="_Toc19018"/>
       <w:r>
         <w:rPr>
           <w:rFonts w:hint="default" w:ascii="Times New Roman" w:hAnsi="Times New Roman" w:cs="Times New Roman"/>
@@ -20157,10 +20152,10 @@
           <w:lang w:val="en-US"/>
         </w:rPr>
       </w:pPr>
-      <w:bookmarkStart w:id="181" w:name="_Toc13585"/>
-      <w:bookmarkStart w:id="182" w:name="_Toc23137"/>
-      <w:bookmarkStart w:id="183" w:name="_Toc32299"/>
-      <w:bookmarkStart w:id="184" w:name="_Toc2291"/>
+      <w:bookmarkStart w:id="181" w:name="_Toc23137"/>
+      <w:bookmarkStart w:id="182" w:name="_Toc32299"/>
+      <w:bookmarkStart w:id="183" w:name="_Toc2291"/>
+      <w:bookmarkStart w:id="184" w:name="_Toc13585"/>
       <w:r>
         <w:rPr>
           <w:rFonts w:hint="default" w:ascii="Times New Roman" w:hAnsi="Times New Roman" w:cs="Times New Roman"/>
@@ -20647,10 +20642,10 @@
           <w:lang w:val="en-US"/>
         </w:rPr>
       </w:pPr>
-      <w:bookmarkStart w:id="185" w:name="_Toc20859"/>
+      <w:bookmarkStart w:id="185" w:name="_Toc16842"/>
       <w:bookmarkStart w:id="186" w:name="_Toc25595"/>
-      <w:bookmarkStart w:id="187" w:name="_Toc30378"/>
-      <w:bookmarkStart w:id="188" w:name="_Toc16842"/>
+      <w:bookmarkStart w:id="187" w:name="_Toc20859"/>
+      <w:bookmarkStart w:id="188" w:name="_Toc30378"/>
       <w:r>
         <w:rPr>
           <w:rFonts w:hint="default" w:ascii="Times New Roman" w:hAnsi="Times New Roman" w:cs="Times New Roman"/>
@@ -21268,9 +21263,9 @@
           <w:lang w:val="en-US"/>
         </w:rPr>
       </w:pPr>
-      <w:bookmarkStart w:id="189" w:name="_Toc22886"/>
+      <w:bookmarkStart w:id="189" w:name="_Toc12612"/>
       <w:bookmarkStart w:id="190" w:name="_Toc32288"/>
-      <w:bookmarkStart w:id="191" w:name="_Toc12612"/>
+      <w:bookmarkStart w:id="191" w:name="_Toc22886"/>
       <w:r>
         <w:rPr>
           <w:rFonts w:hint="default" w:cs="Times New Roman"/>
@@ -21304,9 +21299,9 @@
           <w:lang w:val="en-US"/>
         </w:rPr>
       </w:pPr>
-      <w:bookmarkStart w:id="192" w:name="_Toc7455"/>
-      <w:bookmarkStart w:id="193" w:name="_Toc25865"/>
-      <w:bookmarkStart w:id="194" w:name="_Toc18695"/>
+      <w:bookmarkStart w:id="192" w:name="_Toc18695"/>
+      <w:bookmarkStart w:id="193" w:name="_Toc7455"/>
+      <w:bookmarkStart w:id="194" w:name="_Toc25865"/>
       <w:r>
         <w:rPr>
           <w:rFonts w:hint="default" w:cs="Times New Roman"/>
@@ -21686,8 +21681,8 @@
           <w:lang w:val="en-US"/>
         </w:rPr>
       </w:pPr>
-      <w:bookmarkStart w:id="195" w:name="_Toc26438"/>
-      <w:bookmarkStart w:id="196" w:name="_Toc18252"/>
+      <w:bookmarkStart w:id="195" w:name="_Toc18252"/>
+      <w:bookmarkStart w:id="196" w:name="_Toc26438"/>
       <w:bookmarkStart w:id="197" w:name="_Toc29335"/>
       <w:r>
         <w:rPr>
@@ -22109,9 +22104,9 @@
         </w:rPr>
         <w:tab/>
       </w:r>
-      <w:bookmarkStart w:id="201" w:name="_Toc29305"/>
+      <w:bookmarkStart w:id="201" w:name="_Toc6969"/>
       <w:bookmarkStart w:id="202" w:name="_Toc25150"/>
-      <w:bookmarkStart w:id="203" w:name="_Toc6969"/>
+      <w:bookmarkStart w:id="203" w:name="_Toc29305"/>
       <w:r>
         <w:rPr>
           <w:rFonts w:hint="default" w:ascii="Times New Roman" w:hAnsi="Times New Roman" w:cs="Times New Roman"/>
@@ -22488,9 +22483,9 @@
         </w:rPr>
         <w:tab/>
       </w:r>
-      <w:bookmarkStart w:id="204" w:name="_Toc26298"/>
-      <w:bookmarkStart w:id="205" w:name="_Toc1386"/>
-      <w:bookmarkStart w:id="206" w:name="_Toc5959"/>
+      <w:bookmarkStart w:id="204" w:name="_Toc1386"/>
+      <w:bookmarkStart w:id="205" w:name="_Toc5959"/>
+      <w:bookmarkStart w:id="206" w:name="_Toc26298"/>
       <w:r>
         <w:rPr>
           <w:rFonts w:hint="default"/>
@@ -22852,9 +22847,9 @@
         </w:rPr>
         <w:tab/>
       </w:r>
-      <w:bookmarkStart w:id="207" w:name="_Toc9956"/>
+      <w:bookmarkStart w:id="207" w:name="_Toc12731"/>
       <w:bookmarkStart w:id="208" w:name="_Toc27801"/>
-      <w:bookmarkStart w:id="209" w:name="_Toc12731"/>
+      <w:bookmarkStart w:id="209" w:name="_Toc9956"/>
       <w:r>
         <w:rPr>
           <w:rFonts w:hint="default"/>
@@ -23486,8 +23481,8 @@
         </w:rPr>
         <w:tab/>
       </w:r>
-      <w:bookmarkStart w:id="212" w:name="_Toc12279"/>
-      <w:bookmarkStart w:id="213" w:name="_Toc11945"/>
+      <w:bookmarkStart w:id="212" w:name="_Toc11945"/>
+      <w:bookmarkStart w:id="213" w:name="_Toc12279"/>
       <w:bookmarkStart w:id="214" w:name="_Toc1612"/>
       <w:r>
         <w:rPr>
@@ -23896,8 +23891,8 @@
         </w:rPr>
       </w:pPr>
       <w:bookmarkStart w:id="215" w:name="_Toc12363"/>
-      <w:bookmarkStart w:id="216" w:name="_Toc4152"/>
-      <w:bookmarkStart w:id="217" w:name="_Toc10426"/>
+      <w:bookmarkStart w:id="216" w:name="_Toc10426"/>
+      <w:bookmarkStart w:id="217" w:name="_Toc4152"/>
       <w:r>
         <w:rPr>
           <w:rFonts w:hint="default"/>
@@ -26192,6 +26187,711 @@
           <w:lang w:val="en-US"/>
         </w:rPr>
         <w:t>Người dùng cần đăng nhập vào ứng dụng để có thể nhắn tin trực tuyến tại trang đăng nhập điền vào lần lượt là tên đăng nhập và mật khẩu nếu người dùng điền không đầy đủ thông tin thì nút đăng nhập sẽ bị mờ người dùng không thể nhấn nút đăng nhập. Người dùng có thể ấn vào icon ở ô điền mật khẩu để hiển thị mật khẩu mình vừa nhập, nếu tài khoản mà người dùng nhập vào chưa có trong hệ thống thì khi họ nhấn vào nút đăng nhập thì tài khoản đó sẽ được tạo và điều hướng người dùng đến trang chủ của ứng dụng lúc này người dùng đã có thể tạo nhóm chat hoặc nhắn 1-1 với tài khoản vừa mới tạo còn nếu tài khoản đã có trong hệ thống mà người dùng nhập sai mật khẩu thì ứng dụng sẽ thông báo người dùng nhập sai mật khẩu.</w:t>
+      </w:r>
+    </w:p>
+    <w:p>
+      <w:pPr>
+        <w:rPr>
+          <w:rFonts w:hint="default" w:ascii="Times New Roman" w:hAnsi="Times New Roman" w:eastAsia="SimSun" w:cs="Times New Roman"/>
+          <w:sz w:val="26"/>
+          <w:szCs w:val="26"/>
+          <w:lang w:val="en-US"/>
+        </w:rPr>
+      </w:pPr>
+      <w:r>
+        <w:rPr>
+          <w:rFonts w:hint="default" w:ascii="Times New Roman" w:hAnsi="Times New Roman" w:eastAsia="SimSun" w:cs="Times New Roman"/>
+          <w:sz w:val="26"/>
+          <w:szCs w:val="26"/>
+          <w:lang w:val="en-US"/>
+        </w:rPr>
+        <w:br w:type="page"/>
+      </w:r>
+    </w:p>
+    <w:p>
+      <w:pPr>
+        <w:jc w:val="both"/>
+        <w:rPr>
+          <w:rFonts w:hint="default" w:ascii="Times New Roman" w:hAnsi="Times New Roman" w:eastAsia="SimSun" w:cs="Times New Roman"/>
+          <w:b/>
+          <w:bCs/>
+          <w:sz w:val="26"/>
+          <w:szCs w:val="26"/>
+          <w:lang w:val="en-US"/>
+        </w:rPr>
+      </w:pPr>
+      <w:r>
+        <w:rPr>
+          <w:rFonts w:hint="default" w:ascii="Times New Roman" w:hAnsi="Times New Roman" w:eastAsia="SimSun" w:cs="Times New Roman"/>
+          <w:b/>
+          <w:bCs/>
+          <w:sz w:val="26"/>
+          <w:szCs w:val="26"/>
+          <w:lang w:val="en-US"/>
+        </w:rPr>
+        <w:tab/>
+        <w:t>4.5.5.  Giao diện trang chủ</w:t>
+      </w:r>
+    </w:p>
+    <w:p>
+      <w:pPr>
+        <w:jc w:val="both"/>
+        <w:rPr>
+          <w:rFonts w:hint="default" w:ascii="Times New Roman" w:hAnsi="Times New Roman" w:eastAsia="SimSun" w:cs="Times New Roman"/>
+          <w:b/>
+          <w:bCs/>
+          <w:sz w:val="26"/>
+          <w:szCs w:val="26"/>
+          <w:lang w:val="en-US"/>
+        </w:rPr>
+      </w:pPr>
+    </w:p>
+    <w:p>
+      <w:pPr>
+        <w:jc w:val="both"/>
+      </w:pPr>
+      <w:r>
+        <w:drawing>
+          <wp:inline distT="0" distB="0" distL="114300" distR="114300">
+            <wp:extent cx="5748655" cy="2719705"/>
+            <wp:effectExtent l="0" t="0" r="12065" b="8255"/>
+            <wp:docPr id="46" name="Picture 2"/>
+            <wp:cNvGraphicFramePr>
+              <a:graphicFrameLocks xmlns:a="http://schemas.openxmlformats.org/drawingml/2006/main" noChangeAspect="1"/>
+            </wp:cNvGraphicFramePr>
+            <a:graphic xmlns:a="http://schemas.openxmlformats.org/drawingml/2006/main">
+              <a:graphicData uri="http://schemas.openxmlformats.org/drawingml/2006/picture">
+                <pic:pic xmlns:pic="http://schemas.openxmlformats.org/drawingml/2006/picture">
+                  <pic:nvPicPr>
+                    <pic:cNvPr id="46" name="Picture 2"/>
+                    <pic:cNvPicPr>
+                      <a:picLocks noChangeAspect="1"/>
+                    </pic:cNvPicPr>
+                  </pic:nvPicPr>
+                  <pic:blipFill>
+                    <a:blip r:embed="rId36"/>
+                    <a:stretch>
+                      <a:fillRect/>
+                    </a:stretch>
+                  </pic:blipFill>
+                  <pic:spPr>
+                    <a:xfrm>
+                      <a:off x="0" y="0"/>
+                      <a:ext cx="5748655" cy="2719705"/>
+                    </a:xfrm>
+                    <a:prstGeom prst="rect">
+                      <a:avLst/>
+                    </a:prstGeom>
+                    <a:noFill/>
+                    <a:ln>
+                      <a:noFill/>
+                    </a:ln>
+                  </pic:spPr>
+                </pic:pic>
+              </a:graphicData>
+            </a:graphic>
+          </wp:inline>
+        </w:drawing>
+      </w:r>
+    </w:p>
+    <w:p>
+      <w:pPr>
+        <w:jc w:val="both"/>
+      </w:pPr>
+    </w:p>
+    <w:p>
+      <w:pPr>
+        <w:jc w:val="both"/>
+      </w:pPr>
+    </w:p>
+    <w:p>
+      <w:pPr>
+        <w:jc w:val="both"/>
+        <w:rPr>
+          <w:rFonts w:hint="default" w:ascii="Times New Roman" w:hAnsi="Times New Roman" w:cs="Times New Roman"/>
+          <w:sz w:val="26"/>
+          <w:szCs w:val="26"/>
+        </w:rPr>
+      </w:pPr>
+    </w:p>
+    <w:p>
+      <w:pPr>
+        <w:jc w:val="both"/>
+        <w:rPr>
+          <w:rFonts w:hint="default" w:ascii="Times New Roman" w:hAnsi="Times New Roman" w:cs="Times New Roman"/>
+          <w:sz w:val="26"/>
+          <w:szCs w:val="26"/>
+          <w:lang w:val="en-US"/>
+        </w:rPr>
+      </w:pPr>
+      <w:r>
+        <w:rPr>
+          <w:rFonts w:hint="default" w:ascii="Times New Roman" w:hAnsi="Times New Roman" w:cs="Times New Roman"/>
+          <w:sz w:val="26"/>
+          <w:szCs w:val="26"/>
+          <w:lang w:val="en-US"/>
+        </w:rPr>
+        <w:t>Đây là nơi sẽ hiển thị các cuộc trò chuyện của người dùng thanh bên trái là thanh sidebar gồm có ảnh đại diện của người dùng kế bên là nút tạo tạo cuộc trò chuyện, phía dưới là danh sách những người dùng đang hoạt động. Ở giữa sẽ hiển thị các tin nhắn của người trong cuộc trò chuyện dưới chân trang là ô soạn thảo tin nhắn, nút gửi tin nhắn. Bên phải là nơi chọn chế độ sáng và tối và chọn màu chủ đề của cuộc trò chuyện và cuối cùng là nút rời nhóm và đăng xuất.</w:t>
+      </w:r>
+    </w:p>
+    <w:p>
+      <w:pPr>
+        <w:jc w:val="both"/>
+        <w:rPr>
+          <w:rFonts w:hint="default" w:ascii="Times New Roman" w:hAnsi="Times New Roman" w:cs="Times New Roman"/>
+          <w:sz w:val="26"/>
+          <w:szCs w:val="26"/>
+          <w:lang w:val="en-US"/>
+        </w:rPr>
+      </w:pPr>
+    </w:p>
+    <w:p>
+      <w:pPr>
+        <w:jc w:val="both"/>
+        <w:rPr>
+          <w:rFonts w:hint="default" w:ascii="Times New Roman" w:hAnsi="Times New Roman" w:cs="Times New Roman"/>
+          <w:b/>
+          <w:bCs/>
+          <w:sz w:val="28"/>
+          <w:szCs w:val="28"/>
+          <w:lang w:val="en-US"/>
+        </w:rPr>
+      </w:pPr>
+      <w:r>
+        <w:rPr>
+          <w:rFonts w:hint="default" w:ascii="Times New Roman" w:hAnsi="Times New Roman" w:cs="Times New Roman"/>
+          <w:sz w:val="26"/>
+          <w:szCs w:val="26"/>
+          <w:lang w:val="en-US"/>
+        </w:rPr>
+        <w:tab/>
+      </w:r>
+      <w:r>
+        <w:rPr>
+          <w:rFonts w:hint="default" w:ascii="Times New Roman" w:hAnsi="Times New Roman" w:cs="Times New Roman"/>
+          <w:b/>
+          <w:bCs/>
+          <w:sz w:val="28"/>
+          <w:szCs w:val="28"/>
+          <w:lang w:val="en-US"/>
+        </w:rPr>
+        <w:t xml:space="preserve">4.5.6. Giao diện tạo nhóm </w:t>
+      </w:r>
+    </w:p>
+    <w:p>
+      <w:pPr>
+        <w:jc w:val="both"/>
+        <w:rPr>
+          <w:rFonts w:hint="default" w:ascii="Times New Roman" w:hAnsi="Times New Roman" w:cs="Times New Roman"/>
+          <w:b/>
+          <w:bCs/>
+          <w:sz w:val="28"/>
+          <w:szCs w:val="28"/>
+          <w:lang w:val="en-US"/>
+        </w:rPr>
+      </w:pPr>
+    </w:p>
+    <w:p>
+      <w:pPr>
+        <w:jc w:val="center"/>
+      </w:pPr>
+      <w:r>
+        <w:drawing>
+          <wp:inline distT="0" distB="0" distL="114300" distR="114300">
+            <wp:extent cx="5746115" cy="2713990"/>
+            <wp:effectExtent l="0" t="0" r="14605" b="13970"/>
+            <wp:docPr id="49" name="Picture 3"/>
+            <wp:cNvGraphicFramePr>
+              <a:graphicFrameLocks xmlns:a="http://schemas.openxmlformats.org/drawingml/2006/main" noChangeAspect="1"/>
+            </wp:cNvGraphicFramePr>
+            <a:graphic xmlns:a="http://schemas.openxmlformats.org/drawingml/2006/main">
+              <a:graphicData uri="http://schemas.openxmlformats.org/drawingml/2006/picture">
+                <pic:pic xmlns:pic="http://schemas.openxmlformats.org/drawingml/2006/picture">
+                  <pic:nvPicPr>
+                    <pic:cNvPr id="49" name="Picture 3"/>
+                    <pic:cNvPicPr>
+                      <a:picLocks noChangeAspect="1"/>
+                    </pic:cNvPicPr>
+                  </pic:nvPicPr>
+                  <pic:blipFill>
+                    <a:blip r:embed="rId37"/>
+                    <a:stretch>
+                      <a:fillRect/>
+                    </a:stretch>
+                  </pic:blipFill>
+                  <pic:spPr>
+                    <a:xfrm>
+                      <a:off x="0" y="0"/>
+                      <a:ext cx="5746115" cy="2713990"/>
+                    </a:xfrm>
+                    <a:prstGeom prst="rect">
+                      <a:avLst/>
+                    </a:prstGeom>
+                    <a:noFill/>
+                    <a:ln>
+                      <a:noFill/>
+                    </a:ln>
+                  </pic:spPr>
+                </pic:pic>
+              </a:graphicData>
+            </a:graphic>
+          </wp:inline>
+        </w:drawing>
+      </w:r>
+    </w:p>
+    <w:p>
+      <w:pPr>
+        <w:jc w:val="center"/>
+      </w:pPr>
+    </w:p>
+    <w:p>
+      <w:pPr>
+        <w:jc w:val="both"/>
+        <w:rPr>
+          <w:rFonts w:hint="default"/>
+          <w:lang w:val="en-US"/>
+        </w:rPr>
+      </w:pPr>
+      <w:r>
+        <w:rPr>
+          <w:rFonts w:hint="default"/>
+          <w:lang w:val="en-US"/>
+        </w:rPr>
+        <w:tab/>
+      </w:r>
+      <w:r>
+        <w:rPr>
+          <w:rFonts w:hint="default" w:ascii="Times New Roman" w:hAnsi="Times New Roman" w:cs="Times New Roman"/>
+          <w:sz w:val="26"/>
+          <w:szCs w:val="26"/>
+          <w:lang w:val="en-US"/>
+        </w:rPr>
+        <w:t>Người dùng sẽ tạo nhóm bằng cách nhấn vào biểu tượng dấu cộng ở thanh sidebar sau đó sẽ mở ra một hộp thoại người dùng sẽ điền tên của người mà họ muốn thêm vào nhóm. Nếu tài khoản đó có tồn tại trong hệ thống thì sẽ hiển thị người đó và nếu như ngời đó đang online thì ảnh đại diện của người dùng đó sẽ xuất hiện biểu tượng hình tròn màu xanh lá.</w:t>
+      </w:r>
+    </w:p>
+    <w:p>
+      <w:pPr>
+        <w:jc w:val="center"/>
+      </w:pPr>
+    </w:p>
+    <w:p>
+      <w:pPr>
+        <w:jc w:val="both"/>
+        <w:rPr>
+          <w:rFonts w:hint="default" w:ascii="Times New Roman" w:hAnsi="Times New Roman" w:cs="Times New Roman"/>
+          <w:b/>
+          <w:bCs/>
+          <w:sz w:val="28"/>
+          <w:szCs w:val="28"/>
+          <w:lang w:val="en-US"/>
+        </w:rPr>
+      </w:pPr>
+      <w:r>
+        <w:rPr>
+          <w:rFonts w:hint="default"/>
+          <w:lang w:val="en-US"/>
+        </w:rPr>
+        <w:tab/>
+      </w:r>
+      <w:r>
+        <w:rPr>
+          <w:rFonts w:hint="default" w:ascii="Times New Roman" w:hAnsi="Times New Roman" w:cs="Times New Roman"/>
+          <w:b/>
+          <w:bCs/>
+          <w:sz w:val="28"/>
+          <w:szCs w:val="28"/>
+          <w:lang w:val="en-US"/>
+        </w:rPr>
+        <w:t>4.5.7. Giao diện quản lý nhóm</w:t>
+      </w:r>
+    </w:p>
+    <w:p>
+      <w:pPr>
+        <w:jc w:val="both"/>
+        <w:rPr>
+          <w:rFonts w:hint="default" w:ascii="Times New Roman" w:hAnsi="Times New Roman" w:cs="Times New Roman"/>
+          <w:b/>
+          <w:bCs/>
+          <w:sz w:val="28"/>
+          <w:szCs w:val="28"/>
+          <w:lang w:val="en-US"/>
+        </w:rPr>
+      </w:pPr>
+    </w:p>
+    <w:p>
+      <w:pPr>
+        <w:jc w:val="center"/>
+      </w:pPr>
+      <w:r>
+        <w:drawing>
+          <wp:inline distT="0" distB="0" distL="114300" distR="114300">
+            <wp:extent cx="5742940" cy="2756535"/>
+            <wp:effectExtent l="0" t="0" r="2540" b="1905"/>
+            <wp:docPr id="50" name="Picture 4"/>
+            <wp:cNvGraphicFramePr>
+              <a:graphicFrameLocks xmlns:a="http://schemas.openxmlformats.org/drawingml/2006/main" noChangeAspect="1"/>
+            </wp:cNvGraphicFramePr>
+            <a:graphic xmlns:a="http://schemas.openxmlformats.org/drawingml/2006/main">
+              <a:graphicData uri="http://schemas.openxmlformats.org/drawingml/2006/picture">
+                <pic:pic xmlns:pic="http://schemas.openxmlformats.org/drawingml/2006/picture">
+                  <pic:nvPicPr>
+                    <pic:cNvPr id="50" name="Picture 4"/>
+                    <pic:cNvPicPr>
+                      <a:picLocks noChangeAspect="1"/>
+                    </pic:cNvPicPr>
+                  </pic:nvPicPr>
+                  <pic:blipFill>
+                    <a:blip r:embed="rId38"/>
+                    <a:stretch>
+                      <a:fillRect/>
+                    </a:stretch>
+                  </pic:blipFill>
+                  <pic:spPr>
+                    <a:xfrm>
+                      <a:off x="0" y="0"/>
+                      <a:ext cx="5742940" cy="2756535"/>
+                    </a:xfrm>
+                    <a:prstGeom prst="rect">
+                      <a:avLst/>
+                    </a:prstGeom>
+                    <a:noFill/>
+                    <a:ln>
+                      <a:noFill/>
+                    </a:ln>
+                  </pic:spPr>
+                </pic:pic>
+              </a:graphicData>
+            </a:graphic>
+          </wp:inline>
+        </w:drawing>
+      </w:r>
+    </w:p>
+    <w:p>
+      <w:pPr>
+        <w:jc w:val="both"/>
+        <w:rPr>
+          <w:rFonts w:hint="default"/>
+          <w:lang w:val="en-US"/>
+        </w:rPr>
+      </w:pPr>
+      <w:r>
+        <w:rPr>
+          <w:rFonts w:hint="default"/>
+          <w:lang w:val="en-US"/>
+        </w:rPr>
+        <w:tab/>
+      </w:r>
+    </w:p>
+    <w:p>
+      <w:pPr>
+        <w:jc w:val="both"/>
+        <w:rPr>
+          <w:rFonts w:hint="default" w:ascii="Times New Roman" w:hAnsi="Times New Roman" w:cs="Times New Roman"/>
+          <w:sz w:val="26"/>
+          <w:szCs w:val="26"/>
+          <w:lang w:val="en-US"/>
+        </w:rPr>
+      </w:pPr>
+      <w:r>
+        <w:rPr>
+          <w:rFonts w:hint="default"/>
+          <w:lang w:val="en-US"/>
+        </w:rPr>
+        <w:tab/>
+      </w:r>
+      <w:r>
+        <w:rPr>
+          <w:rFonts w:hint="default" w:ascii="Times New Roman" w:hAnsi="Times New Roman" w:cs="Times New Roman"/>
+          <w:sz w:val="26"/>
+          <w:szCs w:val="26"/>
+          <w:lang w:val="en-US"/>
+        </w:rPr>
+        <w:t>Sau khi tạo nhóm thành công  ở thanh sidebar bên phải sẽ hiển thị các thành viên trong nhóm và người tạo nhóm sẽ là trưởng nhóm nếu trong nhóm chỉ có một trưởng nhóm duy nhất thì người trưởng nhóm này khi nhấn nút rời nhóm thì sẽ hiển thị thông báo và không cho người dùng này rời nhóm.</w:t>
+      </w:r>
+    </w:p>
+    <w:p>
+      <w:pPr>
+        <w:jc w:val="both"/>
+        <w:rPr>
+          <w:rFonts w:hint="default" w:ascii="Times New Roman" w:hAnsi="Times New Roman" w:cs="Times New Roman"/>
+          <w:sz w:val="26"/>
+          <w:szCs w:val="26"/>
+          <w:lang w:val="en-US"/>
+        </w:rPr>
+      </w:pPr>
+    </w:p>
+    <w:p>
+      <w:pPr>
+        <w:jc w:val="both"/>
+        <w:rPr>
+          <w:rFonts w:hint="default" w:ascii="Times New Roman" w:hAnsi="Times New Roman" w:cs="Times New Roman"/>
+          <w:sz w:val="26"/>
+          <w:szCs w:val="26"/>
+          <w:lang w:val="en-US"/>
+        </w:rPr>
+      </w:pPr>
+      <w:r>
+        <w:drawing>
+          <wp:inline distT="0" distB="0" distL="114300" distR="114300">
+            <wp:extent cx="5742940" cy="2759075"/>
+            <wp:effectExtent l="0" t="0" r="2540" b="14605"/>
+            <wp:docPr id="51" name="Picture 5"/>
+            <wp:cNvGraphicFramePr>
+              <a:graphicFrameLocks xmlns:a="http://schemas.openxmlformats.org/drawingml/2006/main" noChangeAspect="1"/>
+            </wp:cNvGraphicFramePr>
+            <a:graphic xmlns:a="http://schemas.openxmlformats.org/drawingml/2006/main">
+              <a:graphicData uri="http://schemas.openxmlformats.org/drawingml/2006/picture">
+                <pic:pic xmlns:pic="http://schemas.openxmlformats.org/drawingml/2006/picture">
+                  <pic:nvPicPr>
+                    <pic:cNvPr id="51" name="Picture 5"/>
+                    <pic:cNvPicPr>
+                      <a:picLocks noChangeAspect="1"/>
+                    </pic:cNvPicPr>
+                  </pic:nvPicPr>
+                  <pic:blipFill>
+                    <a:blip r:embed="rId39"/>
+                    <a:stretch>
+                      <a:fillRect/>
+                    </a:stretch>
+                  </pic:blipFill>
+                  <pic:spPr>
+                    <a:xfrm>
+                      <a:off x="0" y="0"/>
+                      <a:ext cx="5742940" cy="2759075"/>
+                    </a:xfrm>
+                    <a:prstGeom prst="rect">
+                      <a:avLst/>
+                    </a:prstGeom>
+                    <a:noFill/>
+                    <a:ln>
+                      <a:noFill/>
+                    </a:ln>
+                  </pic:spPr>
+                </pic:pic>
+              </a:graphicData>
+            </a:graphic>
+          </wp:inline>
+        </w:drawing>
+      </w:r>
+    </w:p>
+    <w:p>
+      <w:pPr>
+        <w:rPr>
+          <w:rFonts w:hint="default" w:ascii="Times New Roman" w:hAnsi="Times New Roman" w:cs="Times New Roman"/>
+          <w:sz w:val="26"/>
+          <w:szCs w:val="26"/>
+          <w:lang w:val="en-US"/>
+        </w:rPr>
+      </w:pPr>
+      <w:r>
+        <w:rPr>
+          <w:rFonts w:hint="default" w:ascii="Times New Roman" w:hAnsi="Times New Roman" w:cs="Times New Roman"/>
+          <w:sz w:val="26"/>
+          <w:szCs w:val="26"/>
+          <w:lang w:val="en-US"/>
+        </w:rPr>
+        <w:br w:type="page"/>
+      </w:r>
+    </w:p>
+    <w:p>
+      <w:pPr>
+        <w:ind w:firstLine="720" w:firstLineChars="0"/>
+        <w:jc w:val="both"/>
+        <w:rPr>
+          <w:rFonts w:hint="default" w:ascii="Times New Roman" w:hAnsi="Times New Roman" w:cs="Times New Roman"/>
+          <w:sz w:val="26"/>
+          <w:szCs w:val="26"/>
+          <w:lang w:val="en-US"/>
+        </w:rPr>
+      </w:pPr>
+      <w:r>
+        <w:rPr>
+          <w:rFonts w:hint="default" w:ascii="Times New Roman" w:hAnsi="Times New Roman" w:cs="Times New Roman"/>
+          <w:sz w:val="26"/>
+          <w:szCs w:val="26"/>
+          <w:lang w:val="en-US"/>
+        </w:rPr>
+        <w:t>Để rời nhóm thì người trưởng nhóm hiện tại phải chuyển quyền trưởng  nhóm cho một thành viên trong nhóm. Để thực hiện chuyển quyền trưởng nhóm cho một thành viên trong nhóm trưởng nhóm sẽ ấn vào dấu ba chấm kế bên tên thành viên trong nhóm sau đó một hộp thoại sẽ hiện ra trưởng nhóm sẽ hiện tại sẽ nhấn vào mục chuyển quyền trưởng nhóm.</w:t>
+      </w:r>
+    </w:p>
+    <w:p>
+      <w:pPr>
+        <w:jc w:val="center"/>
+        <w:rPr>
+          <w:rFonts w:hint="default" w:ascii="Times New Roman" w:hAnsi="Times New Roman" w:cs="Times New Roman"/>
+          <w:sz w:val="26"/>
+          <w:szCs w:val="26"/>
+          <w:lang w:val="en-US"/>
+        </w:rPr>
+      </w:pPr>
+      <w:r>
+        <w:drawing>
+          <wp:inline distT="0" distB="0" distL="114300" distR="114300">
+            <wp:extent cx="5753735" cy="2781935"/>
+            <wp:effectExtent l="0" t="0" r="6985" b="6985"/>
+            <wp:docPr id="52" name="Picture 6"/>
+            <wp:cNvGraphicFramePr>
+              <a:graphicFrameLocks xmlns:a="http://schemas.openxmlformats.org/drawingml/2006/main" noChangeAspect="1"/>
+            </wp:cNvGraphicFramePr>
+            <a:graphic xmlns:a="http://schemas.openxmlformats.org/drawingml/2006/main">
+              <a:graphicData uri="http://schemas.openxmlformats.org/drawingml/2006/picture">
+                <pic:pic xmlns:pic="http://schemas.openxmlformats.org/drawingml/2006/picture">
+                  <pic:nvPicPr>
+                    <pic:cNvPr id="52" name="Picture 6"/>
+                    <pic:cNvPicPr>
+                      <a:picLocks noChangeAspect="1"/>
+                    </pic:cNvPicPr>
+                  </pic:nvPicPr>
+                  <pic:blipFill>
+                    <a:blip r:embed="rId40"/>
+                    <a:stretch>
+                      <a:fillRect/>
+                    </a:stretch>
+                  </pic:blipFill>
+                  <pic:spPr>
+                    <a:xfrm>
+                      <a:off x="0" y="0"/>
+                      <a:ext cx="5753735" cy="2781935"/>
+                    </a:xfrm>
+                    <a:prstGeom prst="rect">
+                      <a:avLst/>
+                    </a:prstGeom>
+                    <a:noFill/>
+                    <a:ln>
+                      <a:noFill/>
+                    </a:ln>
+                  </pic:spPr>
+                </pic:pic>
+              </a:graphicData>
+            </a:graphic>
+          </wp:inline>
+        </w:drawing>
+      </w:r>
+    </w:p>
+    <w:p>
+      <w:pPr>
+        <w:ind w:firstLine="720" w:firstLineChars="0"/>
+        <w:jc w:val="both"/>
+        <w:rPr>
+          <w:rFonts w:hint="default" w:ascii="Times New Roman" w:hAnsi="Times New Roman" w:cs="Times New Roman"/>
+          <w:sz w:val="26"/>
+          <w:szCs w:val="26"/>
+          <w:lang w:val="en-US"/>
+        </w:rPr>
+      </w:pPr>
+    </w:p>
+    <w:p>
+      <w:pPr>
+        <w:ind w:firstLine="720" w:firstLineChars="0"/>
+        <w:jc w:val="both"/>
+        <w:rPr>
+          <w:rFonts w:hint="default" w:ascii="Times New Roman" w:hAnsi="Times New Roman" w:cs="Times New Roman"/>
+          <w:sz w:val="26"/>
+          <w:szCs w:val="26"/>
+          <w:lang w:val="en-US"/>
+        </w:rPr>
+      </w:pPr>
+      <w:bookmarkStart w:id="223" w:name="_GoBack"/>
+      <w:bookmarkEnd w:id="223"/>
+    </w:p>
+    <w:p>
+      <w:pPr>
+        <w:ind w:firstLine="720" w:firstLineChars="0"/>
+        <w:jc w:val="both"/>
+        <w:rPr>
+          <w:rFonts w:hint="default" w:ascii="Times New Roman" w:hAnsi="Times New Roman" w:cs="Times New Roman"/>
+          <w:sz w:val="26"/>
+          <w:szCs w:val="26"/>
+          <w:lang w:val="en-US"/>
+        </w:rPr>
+      </w:pPr>
+    </w:p>
+    <w:p>
+      <w:pPr>
+        <w:ind w:firstLine="720" w:firstLineChars="0"/>
+        <w:jc w:val="both"/>
+        <w:rPr>
+          <w:rFonts w:hint="default" w:ascii="Times New Roman" w:hAnsi="Times New Roman" w:cs="Times New Roman"/>
+          <w:sz w:val="26"/>
+          <w:szCs w:val="26"/>
+          <w:lang w:val="en-US"/>
+        </w:rPr>
+      </w:pPr>
+      <w:r>
+        <w:rPr>
+          <w:rFonts w:hint="default" w:ascii="Times New Roman" w:hAnsi="Times New Roman" w:cs="Times New Roman"/>
+          <w:sz w:val="26"/>
+          <w:szCs w:val="26"/>
+          <w:lang w:val="en-US"/>
+        </w:rPr>
+        <w:tab/>
+      </w:r>
+    </w:p>
+    <w:p>
+      <w:pPr>
+        <w:jc w:val="both"/>
+        <w:rPr>
+          <w:rFonts w:hint="default" w:ascii="Times New Roman" w:hAnsi="Times New Roman" w:cs="Times New Roman"/>
+          <w:sz w:val="26"/>
+          <w:szCs w:val="26"/>
+          <w:lang w:val="en-US"/>
+        </w:rPr>
+      </w:pPr>
+    </w:p>
+    <w:p>
+      <w:pPr>
+        <w:jc w:val="both"/>
+        <w:rPr>
+          <w:rFonts w:hint="default"/>
+          <w:lang w:val="en-US"/>
+        </w:rPr>
+      </w:pPr>
+      <w:r>
+        <w:rPr>
+          <w:rFonts w:hint="default"/>
+          <w:lang w:val="en-US"/>
+        </w:rPr>
+        <w:tab/>
+      </w:r>
+    </w:p>
+    <w:p>
+      <w:pPr>
+        <w:jc w:val="both"/>
+        <w:rPr>
+          <w:rFonts w:hint="default"/>
+          <w:lang w:val="en-US"/>
+        </w:rPr>
+      </w:pPr>
+      <w:r>
+        <w:rPr>
+          <w:rFonts w:hint="default"/>
+          <w:lang w:val="en-US"/>
+        </w:rPr>
+        <w:tab/>
+      </w:r>
+    </w:p>
+    <w:p>
+      <w:pPr>
+        <w:jc w:val="both"/>
+        <w:rPr>
+          <w:rFonts w:hint="default"/>
+          <w:lang w:val="en-US"/>
+        </w:rPr>
+      </w:pPr>
+      <w:r>
+        <w:rPr>
+          <w:rFonts w:hint="default"/>
+          <w:lang w:val="en-US"/>
+        </w:rPr>
+        <w:tab/>
+        <w:t/>
+      </w:r>
+      <w:r>
+        <w:rPr>
+          <w:rFonts w:hint="default"/>
+          <w:lang w:val="en-US"/>
+        </w:rPr>
+        <w:tab/>
       </w:r>
     </w:p>
     <w:sectPr>

</xml_diff>